<commit_message>
Se agregan cambios semana 2
</commit_message>
<xml_diff>
--- a/Semana 1.docx
+++ b/Semana 1.docx
@@ -919,7 +919,7 @@
         <w:autoSpaceDN/>
         <w:textAlignment w:val="auto"/>
         <w:rPr>
-          <w:rFonts w:ascii="Times New Roman" w:eastAsia="Microsoft JhengHei Light" w:hAnsi="Times New Roman" w:cs="Times New Roman" w:hint="eastAsia"/>
+          <w:rFonts w:ascii="Times New Roman" w:eastAsia="Microsoft JhengHei Light" w:hAnsi="Times New Roman" w:cs="Times New Roman"/>
           <w:sz w:val="22"/>
           <w:szCs w:val="22"/>
         </w:rPr>
@@ -2203,7 +2203,7 @@
         <w:autoSpaceDN/>
         <w:textAlignment w:val="auto"/>
         <w:rPr>
-          <w:rFonts w:ascii="Times New Roman" w:eastAsia="Microsoft JhengHei Light" w:hAnsi="Times New Roman" w:cs="Times New Roman" w:hint="eastAsia"/>
+          <w:rFonts w:ascii="Times New Roman" w:eastAsia="Microsoft JhengHei Light" w:hAnsi="Times New Roman" w:cs="Times New Roman"/>
           <w:sz w:val="22"/>
           <w:szCs w:val="22"/>
         </w:rPr>
@@ -4066,17 +4066,7 @@
           <w:sz w:val="22"/>
           <w:szCs w:val="22"/>
         </w:rPr>
-        <w:t>, cuando dices: «No puedo permitirme pagar a dos personas para que escriban una sola pieza de código». No puedes permitirte no pagar a dos personas para que lo escriban porque escribir el código es la parte más barata. Depurarlo, mantenerlo en producción, es la parte más cara y, por lo tanto, si quieres que la parte cara sea más barata, debes hacer que tus programadores programen por parejas. También es muy bueno juntar a un programador sénior con un programador junior. Ahora los programadores novatos pueden ver: ¿Cómo aborda el programador sénior el problema? Y así aprenden, reciben tutoría y, luego, el programa sénior puede ver cómo le va a la persona júnior. O consigues que personas que no están familiarizadas con el código trabajen con alguien que sí lo está. Ahora hay más personas que aprenden el código porque lo están haciendo y están recibiendo como un tutorial de </w:t>
-      </w:r>
-      <w:bookmarkStart w:id="0" w:name="_GoBack"/>
-      <w:bookmarkEnd w:id="0"/>
-      <w:r>
-        <w:rPr>
-          <w:rFonts w:ascii="Times New Roman" w:eastAsia="Microsoft JhengHei Light" w:hAnsi="Times New Roman" w:cs="Times New Roman"/>
-          <w:sz w:val="22"/>
-          <w:szCs w:val="22"/>
-        </w:rPr>
-        <w:t xml:space="preserve">la otra persona. Así que la programación en pareja es una forma muy, muy buena de llevar a todos los miembros de tu equipo a un cierto nivel. </w:t>
+        <w:t xml:space="preserve">, cuando dices: «No puedo permitirme pagar a dos personas para que escriban una sola pieza de código». No puedes permitirte no pagar a dos personas para que lo escriban porque escribir el código es la parte más barata. Depurarlo, mantenerlo en producción, es la parte más cara y, por lo tanto, si quieres que la parte cara sea más barata, debes hacer que tus programadores programen por parejas. También es muy bueno juntar a un programador sénior con un programador junior. Ahora los programadores novatos pueden ver: ¿Cómo aborda el programador sénior el problema? Y así aprenden, reciben tutoría y, luego, el programa sénior puede ver cómo le va a la persona júnior. O consigues que personas que no están familiarizadas con el código trabajen con alguien que sí lo está. Ahora hay más personas que aprenden el código porque lo están haciendo y están recibiendo como un tutorial de la otra persona. Así que la programación en pareja es una forma muy, muy buena de llevar a todos los miembros de tu equipo a un cierto nivel. </w:t>
       </w:r>
     </w:p>
     <w:p>
@@ -4822,6 +4812,7 @@
         <w:autoSpaceDN/>
         <w:textAlignment w:val="auto"/>
         <w:rPr>
+          <w:rFonts w:hint="eastAsia"/>
           <w:b/>
           <w:bCs/>
           <w:lang w:val="es-MX"/>
@@ -4904,6 +4895,7 @@
       <w:pPr>
         <w:pStyle w:val="Standard"/>
         <w:rPr>
+          <w:rFonts w:hint="eastAsia"/>
           <w:b/>
           <w:bCs/>
         </w:rPr>
@@ -6824,6 +6816,7 @@
       <w:pPr>
         <w:pStyle w:val="Standard"/>
         <w:rPr>
+          <w:rFonts w:hint="eastAsia"/>
           <w:b/>
           <w:bCs/>
         </w:rPr>
@@ -8528,7 +8521,7 @@
           <w:kern w:val="0"/>
           <w:sz w:val="21"/>
           <w:szCs w:val="21"/>
-          <w:lang w:val="en-US" w:eastAsia="en-US" w:bidi="ar-SA"/>
+          <w:lang w:val="es-MX" w:eastAsia="en-US" w:bidi="ar-SA"/>
         </w:rPr>
       </w:pPr>
       <w:r>
@@ -8654,7 +8647,7 @@
           <w:kern w:val="0"/>
           <w:sz w:val="21"/>
           <w:szCs w:val="21"/>
-          <w:lang w:val="en-US" w:eastAsia="en-US" w:bidi="ar-SA"/>
+          <w:lang w:val="es-MX" w:eastAsia="en-US" w:bidi="ar-SA"/>
         </w:rPr>
       </w:pPr>
     </w:p>
@@ -8703,6 +8696,1955 @@
           <w:b/>
           <w:bCs/>
           <w:lang w:val="es-MX"/>
+        </w:rPr>
+      </w:pPr>
+    </w:p>
+    <w:p>
+      <w:pPr>
+        <w:pStyle w:val="Standard"/>
+        <w:rPr>
+          <w:b/>
+          <w:bCs/>
+          <w:lang w:val="es-MX"/>
+        </w:rPr>
+      </w:pPr>
+      <w:r>
+        <w:rPr>
+          <w:b/>
+          <w:bCs/>
+          <w:lang w:val="es-MX"/>
+        </w:rPr>
+        <w:t xml:space="preserve">Organización para tener </w:t>
+      </w:r>
+      <w:r>
+        <w:rPr>
+          <w:rFonts w:hint="eastAsia"/>
+          <w:b/>
+          <w:bCs/>
+          <w:lang w:val="es-MX"/>
+        </w:rPr>
+        <w:t>É</w:t>
+      </w:r>
+      <w:r>
+        <w:rPr>
+          <w:b/>
+          <w:bCs/>
+          <w:lang w:val="es-MX"/>
+        </w:rPr>
+        <w:t>xito</w:t>
+      </w:r>
+    </w:p>
+    <w:p>
+      <w:pPr>
+        <w:pStyle w:val="Standard"/>
+        <w:rPr>
+          <w:b/>
+          <w:bCs/>
+          <w:lang w:val="es-MX"/>
+        </w:rPr>
+      </w:pPr>
+    </w:p>
+    <w:p>
+      <w:pPr>
+        <w:shd w:val="clear" w:color="auto" w:fill="FFFFFF"/>
+        <w:suppressAutoHyphens w:val="0"/>
+        <w:autoSpaceDN/>
+        <w:textAlignment w:val="auto"/>
+        <w:rPr>
+          <w:rFonts w:ascii="Arial" w:eastAsia="Times New Roman" w:hAnsi="Arial"/>
+          <w:color w:val="333333"/>
+          <w:kern w:val="0"/>
+          <w:sz w:val="21"/>
+          <w:szCs w:val="21"/>
+          <w:lang w:val="es-MX" w:eastAsia="en-US" w:bidi="ar-SA"/>
+        </w:rPr>
+      </w:pPr>
+      <w:r>
+        <w:rPr>
+          <w:rFonts w:ascii="Arial" w:eastAsia="Times New Roman" w:hAnsi="Arial"/>
+          <w:color w:val="333333"/>
+          <w:kern w:val="0"/>
+          <w:sz w:val="21"/>
+          <w:szCs w:val="21"/>
+          <w:lang w:val="es-MX" w:eastAsia="en-US" w:bidi="ar-SA"/>
+        </w:rPr>
+        <w:t>¿C</w:t>
+      </w:r>
+      <w:r>
+        <w:rPr>
+          <w:rFonts w:ascii="Arial" w:eastAsia="Times New Roman" w:hAnsi="Arial"/>
+          <w:color w:val="333333"/>
+          <w:kern w:val="0"/>
+          <w:sz w:val="21"/>
+          <w:szCs w:val="21"/>
+          <w:lang w:val="es-MX" w:eastAsia="en-US" w:bidi="ar-SA"/>
+        </w:rPr>
+        <w:t>ómo deben</w:t>
+      </w:r>
+      <w:r>
+        <w:rPr>
+          <w:rFonts w:ascii="Arial" w:eastAsia="Times New Roman" w:hAnsi="Arial"/>
+          <w:color w:val="333333"/>
+          <w:kern w:val="0"/>
+          <w:sz w:val="21"/>
+          <w:szCs w:val="21"/>
+          <w:lang w:val="es-MX" w:eastAsia="en-US" w:bidi="ar-SA"/>
+        </w:rPr>
+        <w:t xml:space="preserve"> organizarse l</w:t>
+      </w:r>
+      <w:r>
+        <w:rPr>
+          <w:rFonts w:ascii="Arial" w:eastAsia="Times New Roman" w:hAnsi="Arial"/>
+          <w:color w:val="333333"/>
+          <w:kern w:val="0"/>
+          <w:sz w:val="21"/>
+          <w:szCs w:val="21"/>
+          <w:lang w:val="es-MX" w:eastAsia="en-US" w:bidi="ar-SA"/>
+        </w:rPr>
+        <w:t xml:space="preserve">os equipos? </w:t>
+      </w:r>
+    </w:p>
+    <w:p>
+      <w:pPr>
+        <w:shd w:val="clear" w:color="auto" w:fill="FFFFFF"/>
+        <w:suppressAutoHyphens w:val="0"/>
+        <w:autoSpaceDN/>
+        <w:textAlignment w:val="auto"/>
+        <w:rPr>
+          <w:rFonts w:ascii="Arial" w:eastAsia="Times New Roman" w:hAnsi="Arial"/>
+          <w:color w:val="333333"/>
+          <w:kern w:val="0"/>
+          <w:sz w:val="21"/>
+          <w:szCs w:val="21"/>
+          <w:lang w:val="es-MX" w:eastAsia="en-US" w:bidi="ar-SA"/>
+        </w:rPr>
+      </w:pPr>
+      <w:r>
+        <w:rPr>
+          <w:rFonts w:ascii="Arial" w:eastAsia="Times New Roman" w:hAnsi="Arial"/>
+          <w:color w:val="333333"/>
+          <w:kern w:val="0"/>
+          <w:sz w:val="21"/>
+          <w:szCs w:val="21"/>
+          <w:lang w:val="es-MX" w:eastAsia="en-US" w:bidi="ar-SA"/>
+        </w:rPr>
+        <w:t>Deben estar alineados. Quieres que estén débilmente acoplados. No quieres que haya mucha dependencia entre los equipos, pero quieres que los equipos estén estrechamente alineados, porque están creando una sola aplicación. Y luego, cada equipo tiene su propia misión, que debe estar alineada con la empresa. </w:t>
+      </w:r>
+    </w:p>
+    <w:p>
+      <w:pPr>
+        <w:shd w:val="clear" w:color="auto" w:fill="FFFFFF"/>
+        <w:suppressAutoHyphens w:val="0"/>
+        <w:autoSpaceDN/>
+        <w:textAlignment w:val="auto"/>
+        <w:rPr>
+          <w:rFonts w:ascii="Arial" w:eastAsia="Times New Roman" w:hAnsi="Arial"/>
+          <w:color w:val="333333"/>
+          <w:kern w:val="0"/>
+          <w:sz w:val="21"/>
+          <w:szCs w:val="21"/>
+          <w:lang w:val="es-MX" w:eastAsia="en-US" w:bidi="ar-SA"/>
+        </w:rPr>
+      </w:pPr>
+    </w:p>
+    <w:p>
+      <w:pPr>
+        <w:shd w:val="clear" w:color="auto" w:fill="FFFFFF"/>
+        <w:suppressAutoHyphens w:val="0"/>
+        <w:autoSpaceDN/>
+        <w:textAlignment w:val="auto"/>
+        <w:rPr>
+          <w:rFonts w:ascii="Arial" w:eastAsia="Times New Roman" w:hAnsi="Arial"/>
+          <w:color w:val="333333"/>
+          <w:kern w:val="0"/>
+          <w:sz w:val="21"/>
+          <w:szCs w:val="21"/>
+          <w:lang w:val="es-MX" w:eastAsia="en-US" w:bidi="ar-SA"/>
+        </w:rPr>
+      </w:pPr>
+      <w:r>
+        <w:rPr>
+          <w:rFonts w:ascii="Arial" w:eastAsia="Times New Roman" w:hAnsi="Arial"/>
+          <w:color w:val="333333"/>
+          <w:kern w:val="0"/>
+          <w:sz w:val="21"/>
+          <w:szCs w:val="21"/>
+          <w:lang w:val="es-MX" w:eastAsia="en-US" w:bidi="ar-SA"/>
+        </w:rPr>
+        <w:t xml:space="preserve">Si estuviera desarrollando una aplicación de comercio electrónico y tuviera 50 desarrolladores, no los uniría a un gran equipo como lo hice cuando creé monolitos. Lo que haría es dividirlos en equipos más pequeños: un equipo de pedidos, un equipo de cuentas, un equipo de shopkart, </w:t>
+      </w:r>
+      <w:r>
+        <w:rPr>
+          <w:rFonts w:ascii="Arial" w:eastAsia="Times New Roman" w:hAnsi="Arial"/>
+          <w:color w:val="333333"/>
+          <w:kern w:val="0"/>
+          <w:sz w:val="21"/>
+          <w:szCs w:val="21"/>
+          <w:lang w:val="es-MX" w:eastAsia="en-US" w:bidi="ar-SA"/>
+        </w:rPr>
+        <w:t>un equipo de recomendaciones,</w:t>
+      </w:r>
+      <w:r>
+        <w:rPr>
+          <w:rFonts w:ascii="Arial" w:eastAsia="Times New Roman" w:hAnsi="Arial"/>
+          <w:color w:val="333333"/>
+          <w:kern w:val="0"/>
+          <w:sz w:val="21"/>
+          <w:szCs w:val="21"/>
+          <w:lang w:val="es-MX" w:eastAsia="en-US" w:bidi="ar-SA"/>
+        </w:rPr>
+        <w:t xml:space="preserve"> y ellos serían los propie</w:t>
+      </w:r>
+      <w:r>
+        <w:rPr>
+          <w:rFonts w:ascii="Arial" w:eastAsia="Times New Roman" w:hAnsi="Arial"/>
+          <w:color w:val="333333"/>
+          <w:kern w:val="0"/>
+          <w:sz w:val="21"/>
+          <w:szCs w:val="21"/>
+          <w:lang w:val="es-MX" w:eastAsia="en-US" w:bidi="ar-SA"/>
+        </w:rPr>
+        <w:t xml:space="preserve">tarios de esa área de negocio, </w:t>
+      </w:r>
+      <w:r>
+        <w:rPr>
+          <w:rFonts w:ascii="Arial" w:eastAsia="Times New Roman" w:hAnsi="Arial"/>
+          <w:b/>
+          <w:color w:val="333333"/>
+          <w:kern w:val="0"/>
+          <w:sz w:val="21"/>
+          <w:szCs w:val="21"/>
+          <w:lang w:val="es-MX" w:eastAsia="en-US" w:bidi="ar-SA"/>
+        </w:rPr>
+        <w:t>y</w:t>
+      </w:r>
+      <w:r>
+        <w:rPr>
+          <w:rFonts w:ascii="Arial" w:eastAsia="Times New Roman" w:hAnsi="Arial"/>
+          <w:b/>
+          <w:color w:val="333333"/>
+          <w:kern w:val="0"/>
+          <w:sz w:val="21"/>
+          <w:szCs w:val="21"/>
+          <w:lang w:val="es-MX" w:eastAsia="en-US" w:bidi="ar-SA"/>
+        </w:rPr>
+        <w:t xml:space="preserve"> luego el equipo debe tener una responsabilidad integral.</w:t>
+      </w:r>
+      <w:r>
+        <w:rPr>
+          <w:rFonts w:ascii="Arial" w:eastAsia="Times New Roman" w:hAnsi="Arial"/>
+          <w:color w:val="333333"/>
+          <w:kern w:val="0"/>
+          <w:sz w:val="21"/>
+          <w:szCs w:val="21"/>
+          <w:lang w:val="es-MX" w:eastAsia="en-US" w:bidi="ar-SA"/>
+        </w:rPr>
+        <w:t> </w:t>
+      </w:r>
+    </w:p>
+    <w:p>
+      <w:pPr>
+        <w:shd w:val="clear" w:color="auto" w:fill="FFFFFF"/>
+        <w:suppressAutoHyphens w:val="0"/>
+        <w:autoSpaceDN/>
+        <w:textAlignment w:val="auto"/>
+        <w:rPr>
+          <w:rFonts w:ascii="Arial" w:eastAsia="Times New Roman" w:hAnsi="Arial"/>
+          <w:color w:val="333333"/>
+          <w:kern w:val="0"/>
+          <w:sz w:val="21"/>
+          <w:szCs w:val="21"/>
+          <w:lang w:val="es-MX" w:eastAsia="en-US" w:bidi="ar-SA"/>
+        </w:rPr>
+      </w:pPr>
+    </w:p>
+    <w:p>
+      <w:pPr>
+        <w:shd w:val="clear" w:color="auto" w:fill="FFFFFF"/>
+        <w:suppressAutoHyphens w:val="0"/>
+        <w:autoSpaceDN/>
+        <w:textAlignment w:val="auto"/>
+        <w:rPr>
+          <w:rFonts w:ascii="Arial" w:eastAsia="Times New Roman" w:hAnsi="Arial"/>
+          <w:color w:val="333333"/>
+          <w:kern w:val="0"/>
+          <w:sz w:val="21"/>
+          <w:szCs w:val="21"/>
+          <w:lang w:val="es-MX" w:eastAsia="en-US" w:bidi="ar-SA"/>
+        </w:rPr>
+      </w:pPr>
+      <w:r>
+        <w:rPr>
+          <w:rFonts w:ascii="Arial" w:eastAsia="Times New Roman" w:hAnsi="Arial"/>
+          <w:color w:val="333333"/>
+          <w:kern w:val="0"/>
+          <w:sz w:val="21"/>
+          <w:szCs w:val="21"/>
+          <w:lang w:val="es-MX" w:eastAsia="en-US" w:bidi="ar-SA"/>
+        </w:rPr>
+        <w:t xml:space="preserve">Quieres que lo construyan, lo ejecuten y lo depure en producción. Quieres que ese equipo sea responsable de principio </w:t>
+      </w:r>
+      <w:r>
+        <w:rPr>
+          <w:rFonts w:ascii="Arial" w:eastAsia="Times New Roman" w:hAnsi="Arial"/>
+          <w:color w:val="333333"/>
+          <w:kern w:val="0"/>
+          <w:sz w:val="21"/>
+          <w:szCs w:val="21"/>
+          <w:lang w:val="es-MX" w:eastAsia="en-US" w:bidi="ar-SA"/>
+        </w:rPr>
+        <w:t>a fin de lo que están creando.</w:t>
+      </w:r>
+    </w:p>
+    <w:p>
+      <w:pPr>
+        <w:shd w:val="clear" w:color="auto" w:fill="FFFFFF"/>
+        <w:suppressAutoHyphens w:val="0"/>
+        <w:autoSpaceDN/>
+        <w:textAlignment w:val="auto"/>
+        <w:rPr>
+          <w:rFonts w:ascii="Arial" w:eastAsia="Times New Roman" w:hAnsi="Arial"/>
+          <w:color w:val="333333"/>
+          <w:kern w:val="0"/>
+          <w:sz w:val="21"/>
+          <w:szCs w:val="21"/>
+          <w:lang w:val="es-MX" w:eastAsia="en-US" w:bidi="ar-SA"/>
+        </w:rPr>
+      </w:pPr>
+    </w:p>
+    <w:p>
+      <w:pPr>
+        <w:shd w:val="clear" w:color="auto" w:fill="FFFFFF"/>
+        <w:suppressAutoHyphens w:val="0"/>
+        <w:autoSpaceDN/>
+        <w:textAlignment w:val="auto"/>
+        <w:rPr>
+          <w:rFonts w:ascii="Arial" w:eastAsia="Times New Roman" w:hAnsi="Arial"/>
+          <w:color w:val="333333"/>
+          <w:kern w:val="0"/>
+          <w:sz w:val="21"/>
+          <w:szCs w:val="21"/>
+          <w:lang w:val="es-MX" w:eastAsia="en-US" w:bidi="ar-SA"/>
+        </w:rPr>
+      </w:pPr>
+      <w:r>
+        <w:rPr>
+          <w:rFonts w:ascii="Arial" w:eastAsia="Times New Roman" w:hAnsi="Arial"/>
+          <w:color w:val="333333"/>
+          <w:kern w:val="0"/>
+          <w:sz w:val="21"/>
+          <w:szCs w:val="21"/>
+          <w:lang w:val="es-MX" w:eastAsia="en-US" w:bidi="ar-SA"/>
+        </w:rPr>
+        <w:lastRenderedPageBreak/>
+        <w:t>P</w:t>
+      </w:r>
+      <w:r>
+        <w:rPr>
+          <w:rFonts w:ascii="Arial" w:eastAsia="Times New Roman" w:hAnsi="Arial"/>
+          <w:color w:val="333333"/>
+          <w:kern w:val="0"/>
+          <w:sz w:val="21"/>
+          <w:szCs w:val="21"/>
+          <w:lang w:val="es-MX" w:eastAsia="en-US" w:bidi="ar-SA"/>
+        </w:rPr>
+        <w:t>or último, necesitan tener una misión a largo plazo. La verdad es que no funciona bien cuando se atrae a la gente para que entre y abandone los proyectos, porque no se sienten dueños de los proyectos, por lo que una misión a largo plazo es fundamental para el éxito empresarial. La autonomía es de vital importancia. Es motivador, y las personas motivadas crean cosas mejores. Es rápido. Las decisiones se toman a nivel local, a nivel de equipo, en lugar de esperar a que l</w:t>
+      </w:r>
+      <w:r>
+        <w:rPr>
+          <w:rFonts w:ascii="Arial" w:eastAsia="Times New Roman" w:hAnsi="Arial"/>
+          <w:color w:val="333333"/>
+          <w:kern w:val="0"/>
+          <w:sz w:val="21"/>
+          <w:szCs w:val="21"/>
+          <w:lang w:val="es-MX" w:eastAsia="en-US" w:bidi="ar-SA"/>
+        </w:rPr>
+        <w:t xml:space="preserve">as decisiones vengan de arriba, </w:t>
+      </w:r>
+      <w:r>
+        <w:rPr>
+          <w:rFonts w:ascii="Arial" w:eastAsia="Times New Roman" w:hAnsi="Arial"/>
+          <w:color w:val="333333"/>
+          <w:kern w:val="0"/>
+          <w:sz w:val="21"/>
+          <w:szCs w:val="21"/>
+          <w:lang w:val="es-MX" w:eastAsia="en-US" w:bidi="ar-SA"/>
+        </w:rPr>
+        <w:t>esto es lo que realmente detiene a la gente. De este modo, al minimizar estos traspasos y esperas, los equipos no se quedan atascados, pueden tomar sus propias decisiones y correr a su propio ritmo. </w:t>
+      </w:r>
+    </w:p>
+    <w:p>
+      <w:pPr>
+        <w:shd w:val="clear" w:color="auto" w:fill="FFFFFF"/>
+        <w:suppressAutoHyphens w:val="0"/>
+        <w:autoSpaceDN/>
+        <w:textAlignment w:val="auto"/>
+        <w:rPr>
+          <w:rFonts w:ascii="Arial" w:eastAsia="Times New Roman" w:hAnsi="Arial"/>
+          <w:color w:val="333333"/>
+          <w:kern w:val="0"/>
+          <w:sz w:val="21"/>
+          <w:szCs w:val="21"/>
+          <w:lang w:val="es-MX" w:eastAsia="en-US" w:bidi="ar-SA"/>
+        </w:rPr>
+      </w:pPr>
+    </w:p>
+    <w:p>
+      <w:pPr>
+        <w:shd w:val="clear" w:color="auto" w:fill="FFFFFF"/>
+        <w:suppressAutoHyphens w:val="0"/>
+        <w:autoSpaceDN/>
+        <w:textAlignment w:val="auto"/>
+        <w:rPr>
+          <w:rFonts w:ascii="Arial" w:eastAsia="Times New Roman" w:hAnsi="Arial"/>
+          <w:color w:val="333333"/>
+          <w:kern w:val="0"/>
+          <w:sz w:val="21"/>
+          <w:szCs w:val="21"/>
+          <w:lang w:val="es-MX" w:eastAsia="en-US" w:bidi="ar-SA"/>
+        </w:rPr>
+      </w:pPr>
+      <w:r>
+        <w:rPr>
+          <w:rFonts w:ascii="Arial" w:eastAsia="Times New Roman" w:hAnsi="Arial"/>
+          <w:color w:val="333333"/>
+          <w:kern w:val="0"/>
+          <w:sz w:val="21"/>
+          <w:szCs w:val="21"/>
+          <w:lang w:val="es-MX" w:eastAsia="en-US" w:bidi="ar-SA"/>
+        </w:rPr>
+        <w:t>Andrew Clay Schafer hizo famoso e</w:t>
+      </w:r>
+      <w:r>
+        <w:rPr>
+          <w:rFonts w:ascii="Arial" w:eastAsia="Times New Roman" w:hAnsi="Arial"/>
+          <w:color w:val="333333"/>
+          <w:kern w:val="0"/>
+          <w:sz w:val="21"/>
+          <w:szCs w:val="21"/>
+          <w:lang w:val="es-MX" w:eastAsia="en-US" w:bidi="ar-SA"/>
+        </w:rPr>
+        <w:t>l gráfico</w:t>
+      </w:r>
+      <w:r>
+        <w:rPr>
+          <w:rFonts w:ascii="Arial" w:eastAsia="Times New Roman" w:hAnsi="Arial"/>
+          <w:color w:val="333333"/>
+          <w:kern w:val="0"/>
+          <w:sz w:val="21"/>
+          <w:szCs w:val="21"/>
+          <w:lang w:val="es-MX" w:eastAsia="en-US" w:bidi="ar-SA"/>
+        </w:rPr>
+        <w:t xml:space="preserve"> </w:t>
+      </w:r>
+      <w:r>
+        <w:rPr>
+          <w:rFonts w:ascii="Arial" w:eastAsia="Times New Roman" w:hAnsi="Arial"/>
+          <w:color w:val="333333"/>
+          <w:kern w:val="0"/>
+          <w:sz w:val="21"/>
+          <w:szCs w:val="21"/>
+          <w:lang w:val="es-MX" w:eastAsia="en-US" w:bidi="ar-SA"/>
+        </w:rPr>
+        <w:t>d</w:t>
+      </w:r>
+      <w:r>
+        <w:rPr>
+          <w:rFonts w:ascii="Arial" w:eastAsia="Times New Roman" w:hAnsi="Arial"/>
+          <w:color w:val="333333"/>
+          <w:kern w:val="0"/>
+          <w:sz w:val="21"/>
+          <w:szCs w:val="21"/>
+          <w:lang w:val="es-MX" w:eastAsia="en-US" w:bidi="ar-SA"/>
+        </w:rPr>
+        <w:t xml:space="preserve">el </w:t>
+      </w:r>
+      <w:r>
+        <w:rPr>
+          <w:rFonts w:ascii="Arial" w:eastAsia="Times New Roman" w:hAnsi="Arial"/>
+          <w:color w:val="333333"/>
+          <w:kern w:val="0"/>
+          <w:sz w:val="21"/>
+          <w:szCs w:val="21"/>
+          <w:lang w:val="es-MX" w:eastAsia="en-US" w:bidi="ar-SA"/>
+        </w:rPr>
+        <w:t>muro de la confusión</w:t>
+      </w:r>
+    </w:p>
+    <w:p>
+      <w:pPr>
+        <w:shd w:val="clear" w:color="auto" w:fill="FFFFFF"/>
+        <w:suppressAutoHyphens w:val="0"/>
+        <w:autoSpaceDN/>
+        <w:textAlignment w:val="auto"/>
+        <w:rPr>
+          <w:rFonts w:ascii="Arial" w:eastAsia="Times New Roman" w:hAnsi="Arial"/>
+          <w:color w:val="333333"/>
+          <w:kern w:val="0"/>
+          <w:sz w:val="21"/>
+          <w:szCs w:val="21"/>
+          <w:lang w:val="es-MX" w:eastAsia="en-US" w:bidi="ar-SA"/>
+        </w:rPr>
+      </w:pPr>
+    </w:p>
+    <w:p>
+      <w:pPr>
+        <w:shd w:val="clear" w:color="auto" w:fill="FFFFFF"/>
+        <w:suppressAutoHyphens w:val="0"/>
+        <w:autoSpaceDN/>
+        <w:textAlignment w:val="auto"/>
+        <w:rPr>
+          <w:rFonts w:ascii="Arial" w:eastAsia="Times New Roman" w:hAnsi="Arial"/>
+          <w:color w:val="333333"/>
+          <w:kern w:val="0"/>
+          <w:sz w:val="21"/>
+          <w:szCs w:val="21"/>
+          <w:lang w:val="es-MX" w:eastAsia="en-US" w:bidi="ar-SA"/>
+        </w:rPr>
+      </w:pPr>
+      <w:r>
+        <w:rPr>
+          <w:rFonts w:ascii="Arial" w:eastAsia="Times New Roman" w:hAnsi="Arial"/>
+          <w:color w:val="333333"/>
+          <w:kern w:val="0"/>
+          <w:sz w:val="21"/>
+          <w:szCs w:val="21"/>
+          <w:lang w:val="es-MX" w:eastAsia="en-US" w:bidi="ar-SA"/>
+        </w:rPr>
+        <w:pict>
+          <v:shapetype id="_x0000_t75" coordsize="21600,21600" o:spt="75" o:preferrelative="t" path="m@4@5l@4@11@9@11@9@5xe" filled="f" stroked="f">
+            <v:stroke joinstyle="miter"/>
+            <v:formulas>
+              <v:f eqn="if lineDrawn pixelLineWidth 0"/>
+              <v:f eqn="sum @0 1 0"/>
+              <v:f eqn="sum 0 0 @1"/>
+              <v:f eqn="prod @2 1 2"/>
+              <v:f eqn="prod @3 21600 pixelWidth"/>
+              <v:f eqn="prod @3 21600 pixelHeight"/>
+              <v:f eqn="sum @0 0 1"/>
+              <v:f eqn="prod @6 1 2"/>
+              <v:f eqn="prod @7 21600 pixelWidth"/>
+              <v:f eqn="sum @8 21600 0"/>
+              <v:f eqn="prod @7 21600 pixelHeight"/>
+              <v:f eqn="sum @10 21600 0"/>
+            </v:formulas>
+            <v:path o:extrusionok="f" gradientshapeok="t" o:connecttype="rect"/>
+            <o:lock v:ext="edit" aspectratio="t"/>
+          </v:shapetype>
+          <v:shape id="_x0000_i1025" type="#_x0000_t75" style="width:280.8pt;height:212.7pt">
+            <v:imagedata r:id="rId7" o:title="image"/>
+          </v:shape>
+        </w:pict>
+      </w:r>
+    </w:p>
+    <w:p>
+      <w:pPr>
+        <w:shd w:val="clear" w:color="auto" w:fill="FFFFFF"/>
+        <w:suppressAutoHyphens w:val="0"/>
+        <w:autoSpaceDN/>
+        <w:textAlignment w:val="auto"/>
+        <w:rPr>
+          <w:rFonts w:ascii="Arial" w:eastAsia="Times New Roman" w:hAnsi="Arial"/>
+          <w:color w:val="333333"/>
+          <w:kern w:val="0"/>
+          <w:sz w:val="21"/>
+          <w:szCs w:val="21"/>
+          <w:lang w:val="es-MX" w:eastAsia="en-US" w:bidi="ar-SA"/>
+        </w:rPr>
+      </w:pPr>
+    </w:p>
+    <w:p>
+      <w:pPr>
+        <w:shd w:val="clear" w:color="auto" w:fill="FFFFFF"/>
+        <w:suppressAutoHyphens w:val="0"/>
+        <w:autoSpaceDN/>
+        <w:textAlignment w:val="auto"/>
+        <w:rPr>
+          <w:rFonts w:ascii="Arial" w:eastAsia="Times New Roman" w:hAnsi="Arial"/>
+          <w:color w:val="333333"/>
+          <w:kern w:val="0"/>
+          <w:sz w:val="21"/>
+          <w:szCs w:val="21"/>
+          <w:lang w:val="es-MX" w:eastAsia="en-US" w:bidi="ar-SA"/>
+        </w:rPr>
+      </w:pPr>
+      <w:r>
+        <w:rPr>
+          <w:rFonts w:ascii="Arial" w:eastAsia="Times New Roman" w:hAnsi="Arial"/>
+          <w:color w:val="333333"/>
+          <w:kern w:val="0"/>
+          <w:sz w:val="21"/>
+          <w:szCs w:val="21"/>
+          <w:lang w:val="es-MX" w:eastAsia="en-US" w:bidi="ar-SA"/>
+        </w:rPr>
+        <w:t xml:space="preserve">Porque </w:t>
+      </w:r>
+      <w:r>
+        <w:rPr>
+          <w:rFonts w:ascii="Arial" w:eastAsia="Times New Roman" w:hAnsi="Arial"/>
+          <w:b/>
+          <w:color w:val="333333"/>
+          <w:kern w:val="0"/>
+          <w:sz w:val="21"/>
+          <w:szCs w:val="21"/>
+          <w:lang w:val="es-MX" w:eastAsia="en-US" w:bidi="ar-SA"/>
+        </w:rPr>
+        <w:t xml:space="preserve">todo </w:t>
+      </w:r>
+      <w:r>
+        <w:rPr>
+          <w:rFonts w:ascii="Arial" w:eastAsia="Times New Roman" w:hAnsi="Arial"/>
+          <w:b/>
+          <w:color w:val="333333"/>
+          <w:kern w:val="0"/>
+          <w:sz w:val="21"/>
+          <w:szCs w:val="21"/>
+          <w:lang w:val="es-MX" w:eastAsia="en-US" w:bidi="ar-SA"/>
+        </w:rPr>
+        <w:t>gira en torno a las métricas diametralmente opuestas que utilizamos en el desarrollo y las operaciones.</w:t>
+      </w:r>
+      <w:r>
+        <w:rPr>
+          <w:rFonts w:ascii="Arial" w:eastAsia="Times New Roman" w:hAnsi="Arial"/>
+          <w:color w:val="333333"/>
+          <w:kern w:val="0"/>
+          <w:sz w:val="21"/>
+          <w:szCs w:val="21"/>
+          <w:lang w:val="es-MX" w:eastAsia="en-US" w:bidi="ar-SA"/>
+        </w:rPr>
+        <w:t xml:space="preserve"> </w:t>
+      </w:r>
+    </w:p>
+    <w:p>
+      <w:pPr>
+        <w:shd w:val="clear" w:color="auto" w:fill="FFFFFF"/>
+        <w:suppressAutoHyphens w:val="0"/>
+        <w:autoSpaceDN/>
+        <w:textAlignment w:val="auto"/>
+        <w:rPr>
+          <w:rFonts w:ascii="Arial" w:eastAsia="Times New Roman" w:hAnsi="Arial"/>
+          <w:color w:val="333333"/>
+          <w:kern w:val="0"/>
+          <w:sz w:val="21"/>
+          <w:szCs w:val="21"/>
+          <w:lang w:val="es-MX" w:eastAsia="en-US" w:bidi="ar-SA"/>
+        </w:rPr>
+      </w:pPr>
+    </w:p>
+    <w:p>
+      <w:pPr>
+        <w:shd w:val="clear" w:color="auto" w:fill="FFFFFF"/>
+        <w:suppressAutoHyphens w:val="0"/>
+        <w:autoSpaceDN/>
+        <w:textAlignment w:val="auto"/>
+        <w:rPr>
+          <w:rFonts w:ascii="Arial" w:eastAsia="Times New Roman" w:hAnsi="Arial"/>
+          <w:color w:val="333333"/>
+          <w:kern w:val="0"/>
+          <w:sz w:val="21"/>
+          <w:szCs w:val="21"/>
+          <w:lang w:val="es-MX" w:eastAsia="en-US" w:bidi="ar-SA"/>
+        </w:rPr>
+      </w:pPr>
+      <w:r>
+        <w:rPr>
+          <w:rFonts w:ascii="Arial" w:eastAsia="Times New Roman" w:hAnsi="Arial"/>
+          <w:color w:val="333333"/>
+          <w:kern w:val="0"/>
+          <w:sz w:val="21"/>
+          <w:szCs w:val="21"/>
+          <w:lang w:val="es-MX" w:eastAsia="en-US" w:bidi="ar-SA"/>
+        </w:rPr>
+        <w:t>El desarrollo quiere un cambio, </w:t>
+      </w:r>
+      <w:r>
+        <w:rPr>
+          <w:rFonts w:ascii="Arial" w:eastAsia="Times New Roman" w:hAnsi="Arial"/>
+          <w:color w:val="333333"/>
+          <w:kern w:val="0"/>
+          <w:sz w:val="21"/>
+          <w:szCs w:val="21"/>
+          <w:lang w:val="es-MX" w:eastAsia="en-US" w:bidi="ar-SA"/>
+        </w:rPr>
+        <w:t>s</w:t>
+      </w:r>
+      <w:r>
+        <w:rPr>
+          <w:rFonts w:ascii="Arial" w:eastAsia="Times New Roman" w:hAnsi="Arial"/>
+          <w:color w:val="333333"/>
+          <w:kern w:val="0"/>
+          <w:sz w:val="21"/>
+          <w:szCs w:val="21"/>
+          <w:lang w:val="es-MX" w:eastAsia="en-US" w:bidi="ar-SA"/>
+        </w:rPr>
+        <w:t>e miden en función de la introducción de nuevos cambios en la producción, mientras que las operaciones se miden según la estabilidad, cómo se estabiliza el sistema, no cambian nada. </w:t>
+      </w:r>
+    </w:p>
+    <w:p>
+      <w:pPr>
+        <w:shd w:val="clear" w:color="auto" w:fill="FFFFFF"/>
+        <w:suppressAutoHyphens w:val="0"/>
+        <w:autoSpaceDN/>
+        <w:textAlignment w:val="auto"/>
+        <w:rPr>
+          <w:rFonts w:ascii="Arial" w:eastAsia="Times New Roman" w:hAnsi="Arial"/>
+          <w:color w:val="333333"/>
+          <w:kern w:val="0"/>
+          <w:sz w:val="21"/>
+          <w:szCs w:val="21"/>
+          <w:lang w:val="es-MX" w:eastAsia="en-US" w:bidi="ar-SA"/>
+        </w:rPr>
+      </w:pPr>
+    </w:p>
+    <w:p>
+      <w:pPr>
+        <w:shd w:val="clear" w:color="auto" w:fill="FFFFFF"/>
+        <w:suppressAutoHyphens w:val="0"/>
+        <w:autoSpaceDN/>
+        <w:textAlignment w:val="auto"/>
+        <w:rPr>
+          <w:rFonts w:ascii="Arial" w:eastAsia="Times New Roman" w:hAnsi="Arial"/>
+          <w:color w:val="333333"/>
+          <w:kern w:val="0"/>
+          <w:sz w:val="21"/>
+          <w:szCs w:val="21"/>
+          <w:lang w:val="es-MX" w:eastAsia="en-US" w:bidi="ar-SA"/>
+        </w:rPr>
+      </w:pPr>
+      <w:r>
+        <w:rPr>
+          <w:rFonts w:ascii="Arial" w:eastAsia="Times New Roman" w:hAnsi="Arial"/>
+          <w:color w:val="333333"/>
+          <w:kern w:val="0"/>
+          <w:sz w:val="21"/>
+          <w:szCs w:val="21"/>
+          <w:lang w:val="es-MX" w:eastAsia="en-US" w:bidi="ar-SA"/>
+        </w:rPr>
+        <w:t>Se trata de puntos de vista diametralmente opuestos. Y si mantiene estos puntos de vista en su organización, no importa lo ágil que sea, no obtendrá los beneficios que cree que va a obtener. </w:t>
+      </w:r>
+    </w:p>
+    <w:p>
+      <w:pPr>
+        <w:shd w:val="clear" w:color="auto" w:fill="FFFFFF"/>
+        <w:suppressAutoHyphens w:val="0"/>
+        <w:autoSpaceDN/>
+        <w:textAlignment w:val="auto"/>
+        <w:rPr>
+          <w:rFonts w:ascii="Arial" w:eastAsia="Times New Roman" w:hAnsi="Arial"/>
+          <w:color w:val="333333"/>
+          <w:kern w:val="0"/>
+          <w:sz w:val="21"/>
+          <w:szCs w:val="21"/>
+          <w:lang w:val="es-MX" w:eastAsia="en-US" w:bidi="ar-SA"/>
+        </w:rPr>
+      </w:pPr>
+    </w:p>
+    <w:p>
+      <w:pPr>
+        <w:shd w:val="clear" w:color="auto" w:fill="FFFFFF"/>
+        <w:suppressAutoHyphens w:val="0"/>
+        <w:autoSpaceDN/>
+        <w:textAlignment w:val="auto"/>
+        <w:rPr>
+          <w:rFonts w:ascii="Arial" w:eastAsia="Times New Roman" w:hAnsi="Arial"/>
+          <w:color w:val="333333"/>
+          <w:kern w:val="0"/>
+          <w:sz w:val="21"/>
+          <w:szCs w:val="21"/>
+          <w:lang w:val="es-MX" w:eastAsia="en-US" w:bidi="ar-SA"/>
+        </w:rPr>
+      </w:pPr>
+      <w:r>
+        <w:rPr>
+          <w:rFonts w:ascii="Arial" w:eastAsia="Times New Roman" w:hAnsi="Arial"/>
+          <w:color w:val="333333"/>
+          <w:kern w:val="0"/>
+          <w:sz w:val="21"/>
+          <w:szCs w:val="21"/>
+          <w:lang w:val="es-MX" w:eastAsia="en-US" w:bidi="ar-SA"/>
+        </w:rPr>
+        <w:t>Ahora, no dibujé este gráfico, pero estaba en un proyecto como este.</w:t>
+      </w:r>
+    </w:p>
+    <w:p>
+      <w:pPr>
+        <w:shd w:val="clear" w:color="auto" w:fill="FFFFFF"/>
+        <w:suppressAutoHyphens w:val="0"/>
+        <w:autoSpaceDN/>
+        <w:textAlignment w:val="auto"/>
+        <w:rPr>
+          <w:rFonts w:ascii="Arial" w:eastAsia="Times New Roman" w:hAnsi="Arial"/>
+          <w:color w:val="333333"/>
+          <w:kern w:val="0"/>
+          <w:sz w:val="21"/>
+          <w:szCs w:val="21"/>
+          <w:lang w:val="es-MX" w:eastAsia="en-US" w:bidi="ar-SA"/>
+        </w:rPr>
+      </w:pPr>
+    </w:p>
+    <w:p>
+      <w:pPr>
+        <w:shd w:val="clear" w:color="auto" w:fill="FFFFFF"/>
+        <w:suppressAutoHyphens w:val="0"/>
+        <w:autoSpaceDN/>
+        <w:textAlignment w:val="auto"/>
+        <w:rPr>
+          <w:rFonts w:ascii="Arial" w:eastAsia="Times New Roman" w:hAnsi="Arial"/>
+          <w:color w:val="333333"/>
+          <w:kern w:val="0"/>
+          <w:sz w:val="21"/>
+          <w:szCs w:val="21"/>
+          <w:lang w:val="es-MX" w:eastAsia="en-US" w:bidi="ar-SA"/>
+        </w:rPr>
+      </w:pPr>
+    </w:p>
+    <w:p>
+      <w:pPr>
+        <w:shd w:val="clear" w:color="auto" w:fill="FFFFFF"/>
+        <w:suppressAutoHyphens w:val="0"/>
+        <w:autoSpaceDN/>
+        <w:textAlignment w:val="auto"/>
+        <w:rPr>
+          <w:rFonts w:ascii="Arial" w:eastAsia="Times New Roman" w:hAnsi="Arial"/>
+          <w:color w:val="333333"/>
+          <w:kern w:val="0"/>
+          <w:sz w:val="21"/>
+          <w:szCs w:val="21"/>
+          <w:lang w:val="es-MX" w:eastAsia="en-US" w:bidi="ar-SA"/>
+        </w:rPr>
+      </w:pPr>
+      <w:r>
+        <w:rPr>
+          <w:noProof/>
+          <w:lang w:val="en-US" w:eastAsia="en-US" w:bidi="ar-SA"/>
+        </w:rPr>
+        <w:drawing>
+          <wp:inline distT="0" distB="0" distL="0" distR="0" wp14:anchorId="4AA24E22" wp14:editId="2DD5FA5E">
+            <wp:extent cx="5464340" cy="2574388"/>
+            <wp:effectExtent l="0" t="0" r="3175" b="0"/>
+            <wp:docPr id="1" name="Imagen 1"/>
+            <wp:cNvGraphicFramePr>
+              <a:graphicFrameLocks xmlns:a="http://schemas.openxmlformats.org/drawingml/2006/main" noChangeAspect="1"/>
+            </wp:cNvGraphicFramePr>
+            <a:graphic xmlns:a="http://schemas.openxmlformats.org/drawingml/2006/main">
+              <a:graphicData uri="http://schemas.openxmlformats.org/drawingml/2006/picture">
+                <pic:pic xmlns:pic="http://schemas.openxmlformats.org/drawingml/2006/picture">
+                  <pic:nvPicPr>
+                    <pic:cNvPr id="1" name=""/>
+                    <pic:cNvPicPr/>
+                  </pic:nvPicPr>
+                  <pic:blipFill rotWithShape="1">
+                    <a:blip r:embed="rId8"/>
+                    <a:srcRect l="13794" t="29325" r="48381" b="16545"/>
+                    <a:stretch/>
+                  </pic:blipFill>
+                  <pic:spPr bwMode="auto">
+                    <a:xfrm>
+                      <a:off x="0" y="0"/>
+                      <a:ext cx="5509353" cy="2595595"/>
+                    </a:xfrm>
+                    <a:prstGeom prst="rect">
+                      <a:avLst/>
+                    </a:prstGeom>
+                    <a:ln>
+                      <a:noFill/>
+                    </a:ln>
+                    <a:extLst>
+                      <a:ext uri="{53640926-AAD7-44D8-BBD7-CCE9431645EC}">
+                        <a14:shadowObscured xmlns:a14="http://schemas.microsoft.com/office/drawing/2010/main"/>
+                      </a:ext>
+                    </a:extLst>
+                  </pic:spPr>
+                </pic:pic>
+              </a:graphicData>
+            </a:graphic>
+          </wp:inline>
+        </w:drawing>
+      </w:r>
+    </w:p>
+    <w:p>
+      <w:pPr>
+        <w:shd w:val="clear" w:color="auto" w:fill="FFFFFF"/>
+        <w:suppressAutoHyphens w:val="0"/>
+        <w:autoSpaceDN/>
+        <w:textAlignment w:val="auto"/>
+        <w:rPr>
+          <w:rFonts w:ascii="Arial" w:eastAsia="Times New Roman" w:hAnsi="Arial"/>
+          <w:color w:val="333333"/>
+          <w:kern w:val="0"/>
+          <w:sz w:val="21"/>
+          <w:szCs w:val="21"/>
+          <w:lang w:val="es-MX" w:eastAsia="en-US" w:bidi="ar-SA"/>
+        </w:rPr>
+      </w:pPr>
+    </w:p>
+    <w:p>
+      <w:pPr>
+        <w:shd w:val="clear" w:color="auto" w:fill="FFFFFF"/>
+        <w:suppressAutoHyphens w:val="0"/>
+        <w:autoSpaceDN/>
+        <w:textAlignment w:val="auto"/>
+        <w:rPr>
+          <w:rFonts w:ascii="Arial" w:eastAsia="Times New Roman" w:hAnsi="Arial"/>
+          <w:color w:val="333333"/>
+          <w:kern w:val="0"/>
+          <w:sz w:val="21"/>
+          <w:szCs w:val="21"/>
+          <w:lang w:val="es-MX" w:eastAsia="en-US" w:bidi="ar-SA"/>
+        </w:rPr>
+      </w:pPr>
+      <w:r>
+        <w:rPr>
+          <w:rFonts w:ascii="Arial" w:eastAsia="Times New Roman" w:hAnsi="Arial"/>
+          <w:color w:val="333333"/>
+          <w:kern w:val="0"/>
+          <w:sz w:val="21"/>
+          <w:szCs w:val="21"/>
+          <w:lang w:val="es-MX" w:eastAsia="en-US" w:bidi="ar-SA"/>
+        </w:rPr>
+        <w:t xml:space="preserve">Estábamos siendo ágiles. Empezamos en enero, estábamos trabajando en sprints y, finalmente, a mediados de febrero, teníamos algo que queríamos implementar. Así que fuimos al equipo de operaciones y nos dijeron: «Abre un ticket». Pensamos que está bien, abriremos un ticket y lo implementaremos en una semana más o menos. Y el ticket se quedó cada vez más y más tarde, y esperamos y desarrollamos más funciones y aún así no se implementó. Bueno, finalmente la aplicación se implementó en septiembre y abandoné el proyecto en diciembre. No podía soportarlo más. </w:t>
+      </w:r>
+    </w:p>
+    <w:p>
+      <w:pPr>
+        <w:shd w:val="clear" w:color="auto" w:fill="FFFFFF"/>
+        <w:suppressAutoHyphens w:val="0"/>
+        <w:autoSpaceDN/>
+        <w:textAlignment w:val="auto"/>
+        <w:rPr>
+          <w:rFonts w:ascii="Arial" w:eastAsia="Times New Roman" w:hAnsi="Arial"/>
+          <w:color w:val="333333"/>
+          <w:kern w:val="0"/>
+          <w:sz w:val="21"/>
+          <w:szCs w:val="21"/>
+          <w:lang w:val="es-MX" w:eastAsia="en-US" w:bidi="ar-SA"/>
+        </w:rPr>
+      </w:pPr>
+    </w:p>
+    <w:p>
+      <w:pPr>
+        <w:shd w:val="clear" w:color="auto" w:fill="FFFFFF"/>
+        <w:suppressAutoHyphens w:val="0"/>
+        <w:autoSpaceDN/>
+        <w:textAlignment w:val="auto"/>
+        <w:rPr>
+          <w:rFonts w:ascii="Arial" w:eastAsia="Times New Roman" w:hAnsi="Arial"/>
+          <w:color w:val="333333"/>
+          <w:kern w:val="0"/>
+          <w:sz w:val="21"/>
+          <w:szCs w:val="21"/>
+          <w:lang w:val="es-MX" w:eastAsia="en-US" w:bidi="ar-SA"/>
+        </w:rPr>
+      </w:pPr>
+      <w:r>
+        <w:rPr>
+          <w:rFonts w:ascii="Arial" w:eastAsia="Times New Roman" w:hAnsi="Arial"/>
+          <w:color w:val="333333"/>
+          <w:kern w:val="0"/>
+          <w:sz w:val="21"/>
+          <w:szCs w:val="21"/>
+          <w:lang w:val="es-MX" w:eastAsia="en-US" w:bidi="ar-SA"/>
+        </w:rPr>
+        <w:t>La moraleja aquí es que toda la organización no se convierte en ágil. No importa que tu equipo de desarrollo sea ágil. Si su equipo de operaciones no lo es, de eso se trata DevOps. Y realmente deberías considerar la posibilidad de adoptar DevOps si quieres aprovechar al máximo las ventajas de convertirte en ágil. De lo contrario, solo van a esperar y esperar a que el equipo de operaciones se ponga al día con el equipo de desarrollo ágil. </w:t>
+      </w:r>
+    </w:p>
+    <w:p>
+      <w:pPr>
+        <w:shd w:val="clear" w:color="auto" w:fill="FFFFFF"/>
+        <w:suppressAutoHyphens w:val="0"/>
+        <w:autoSpaceDN/>
+        <w:textAlignment w:val="auto"/>
+        <w:rPr>
+          <w:rFonts w:ascii="Arial" w:eastAsia="Times New Roman" w:hAnsi="Arial"/>
+          <w:color w:val="333333"/>
+          <w:kern w:val="0"/>
+          <w:sz w:val="21"/>
+          <w:szCs w:val="21"/>
+          <w:lang w:val="es-MX" w:eastAsia="en-US" w:bidi="ar-SA"/>
+        </w:rPr>
+      </w:pPr>
+    </w:p>
+    <w:p>
+      <w:pPr>
+        <w:shd w:val="clear" w:color="auto" w:fill="FFFFFF"/>
+        <w:suppressAutoHyphens w:val="0"/>
+        <w:autoSpaceDN/>
+        <w:textAlignment w:val="auto"/>
+        <w:rPr>
+          <w:rFonts w:ascii="Arial" w:eastAsia="Times New Roman" w:hAnsi="Arial"/>
+          <w:color w:val="333333"/>
+          <w:kern w:val="0"/>
+          <w:sz w:val="21"/>
+          <w:szCs w:val="21"/>
+          <w:lang w:val="es-MX" w:eastAsia="en-US" w:bidi="ar-SA"/>
+        </w:rPr>
+      </w:pPr>
+      <w:r>
+        <w:rPr>
+          <w:rFonts w:ascii="Arial" w:eastAsia="Times New Roman" w:hAnsi="Arial"/>
+          <w:color w:val="333333"/>
+          <w:kern w:val="0"/>
+          <w:sz w:val="21"/>
+          <w:szCs w:val="21"/>
+          <w:lang w:val="es-MX" w:eastAsia="en-US" w:bidi="ar-SA"/>
+        </w:rPr>
+        <w:t>Uno de los objetivos de Agile es entregar software más rápido. Mientras que el objetivo de DevOps es acelerar el tiempo de comercialización, está perfectamente alineado.</w:t>
+      </w:r>
+    </w:p>
+    <w:p>
+      <w:pPr>
+        <w:shd w:val="clear" w:color="auto" w:fill="FFFFFF"/>
+        <w:suppressAutoHyphens w:val="0"/>
+        <w:autoSpaceDN/>
+        <w:textAlignment w:val="auto"/>
+        <w:rPr>
+          <w:rFonts w:ascii="Arial" w:eastAsia="Times New Roman" w:hAnsi="Arial"/>
+          <w:color w:val="333333"/>
+          <w:kern w:val="0"/>
+          <w:sz w:val="21"/>
+          <w:szCs w:val="21"/>
+          <w:lang w:val="es-MX" w:eastAsia="en-US" w:bidi="ar-SA"/>
+        </w:rPr>
+      </w:pPr>
+    </w:p>
+    <w:p>
+      <w:pPr>
+        <w:shd w:val="clear" w:color="auto" w:fill="FFFFFF"/>
+        <w:suppressAutoHyphens w:val="0"/>
+        <w:autoSpaceDN/>
+        <w:textAlignment w:val="auto"/>
+        <w:rPr>
+          <w:rFonts w:ascii="Arial" w:eastAsia="Times New Roman" w:hAnsi="Arial"/>
+          <w:color w:val="333333"/>
+          <w:kern w:val="0"/>
+          <w:sz w:val="21"/>
+          <w:szCs w:val="21"/>
+          <w:lang w:val="es-MX" w:eastAsia="en-US" w:bidi="ar-SA"/>
+        </w:rPr>
+      </w:pPr>
+      <w:r>
+        <w:rPr>
+          <w:rFonts w:ascii="Arial" w:eastAsia="Times New Roman" w:hAnsi="Arial"/>
+          <w:color w:val="333333"/>
+          <w:kern w:val="0"/>
+          <w:sz w:val="21"/>
+          <w:szCs w:val="21"/>
+          <w:lang w:val="es-MX" w:eastAsia="en-US" w:bidi="ar-SA"/>
+        </w:rPr>
+        <w:t>En Agile, queremos responder a los cambios. En DevOps, intentamos alinear estrechamente la organización de TI con la empresa para generar valor empresarial.</w:t>
+      </w:r>
+    </w:p>
+    <w:p>
+      <w:pPr>
+        <w:shd w:val="clear" w:color="auto" w:fill="FFFFFF"/>
+        <w:suppressAutoHyphens w:val="0"/>
+        <w:autoSpaceDN/>
+        <w:textAlignment w:val="auto"/>
+        <w:rPr>
+          <w:rFonts w:ascii="Arial" w:eastAsia="Times New Roman" w:hAnsi="Arial"/>
+          <w:color w:val="333333"/>
+          <w:kern w:val="0"/>
+          <w:sz w:val="21"/>
+          <w:szCs w:val="21"/>
+          <w:lang w:val="es-MX" w:eastAsia="en-US" w:bidi="ar-SA"/>
+        </w:rPr>
+      </w:pPr>
+    </w:p>
+    <w:p>
+      <w:pPr>
+        <w:shd w:val="clear" w:color="auto" w:fill="FFFFFF"/>
+        <w:suppressAutoHyphens w:val="0"/>
+        <w:autoSpaceDN/>
+        <w:textAlignment w:val="auto"/>
+        <w:rPr>
+          <w:rFonts w:ascii="Arial" w:eastAsia="Times New Roman" w:hAnsi="Arial"/>
+          <w:color w:val="333333"/>
+          <w:kern w:val="0"/>
+          <w:sz w:val="21"/>
+          <w:szCs w:val="21"/>
+          <w:lang w:val="es-MX" w:eastAsia="en-US" w:bidi="ar-SA"/>
+        </w:rPr>
+      </w:pPr>
+      <w:r>
+        <w:rPr>
+          <w:rFonts w:ascii="Arial" w:eastAsia="Times New Roman" w:hAnsi="Arial"/>
+          <w:color w:val="333333"/>
+          <w:kern w:val="0"/>
+          <w:sz w:val="21"/>
+          <w:szCs w:val="21"/>
+          <w:lang w:val="es-MX" w:eastAsia="en-US" w:bidi="ar-SA"/>
+        </w:rPr>
+        <w:t>En Agile, buscamos obtener una mayor calidad y en DevOps, intentamos aumentar la productividad de la TI. Estos dos objetivos están alineados. </w:t>
+      </w:r>
+    </w:p>
+    <w:p>
+      <w:pPr>
+        <w:shd w:val="clear" w:color="auto" w:fill="FFFFFF"/>
+        <w:suppressAutoHyphens w:val="0"/>
+        <w:autoSpaceDN/>
+        <w:textAlignment w:val="auto"/>
+        <w:rPr>
+          <w:rFonts w:ascii="Arial" w:eastAsia="Times New Roman" w:hAnsi="Arial"/>
+          <w:color w:val="333333"/>
+          <w:kern w:val="0"/>
+          <w:sz w:val="21"/>
+          <w:szCs w:val="21"/>
+          <w:lang w:val="es-MX" w:eastAsia="en-US" w:bidi="ar-SA"/>
+        </w:rPr>
+      </w:pPr>
+    </w:p>
+    <w:p>
+      <w:pPr>
+        <w:shd w:val="clear" w:color="auto" w:fill="FFFFFF"/>
+        <w:suppressAutoHyphens w:val="0"/>
+        <w:autoSpaceDN/>
+        <w:textAlignment w:val="auto"/>
+        <w:rPr>
+          <w:rFonts w:ascii="Arial" w:eastAsia="Times New Roman" w:hAnsi="Arial"/>
+          <w:color w:val="333333"/>
+          <w:kern w:val="0"/>
+          <w:sz w:val="21"/>
+          <w:szCs w:val="21"/>
+          <w:lang w:val="es-MX" w:eastAsia="en-US" w:bidi="ar-SA"/>
+        </w:rPr>
+      </w:pPr>
+      <w:r>
+        <w:rPr>
+          <w:rFonts w:ascii="Arial" w:eastAsia="Times New Roman" w:hAnsi="Arial"/>
+          <w:color w:val="333333"/>
+          <w:kern w:val="0"/>
+          <w:sz w:val="21"/>
+          <w:szCs w:val="21"/>
+          <w:lang w:val="es-MX" w:eastAsia="en-US" w:bidi="ar-SA"/>
+        </w:rPr>
+        <w:t>Por eso, muy a menudo, si realmente quieres aprovechar al máximo las ventajas de ser ágil, también deberías considerar la posibilidad de adoptar DevOps como práctica, de modo que el equipo de operaciones sea tan ágil como el equipo de desarrollo.</w:t>
+      </w:r>
+    </w:p>
+    <w:p>
+      <w:pPr>
+        <w:pStyle w:val="Standard"/>
+        <w:rPr>
+          <w:rFonts w:ascii="Arial" w:eastAsia="Times New Roman" w:hAnsi="Arial"/>
+          <w:color w:val="333333"/>
+          <w:kern w:val="0"/>
+          <w:sz w:val="21"/>
+          <w:szCs w:val="21"/>
+          <w:lang w:val="es-MX" w:eastAsia="en-US" w:bidi="ar-SA"/>
+        </w:rPr>
+      </w:pPr>
+    </w:p>
+    <w:p>
+      <w:pPr>
+        <w:pStyle w:val="Standard"/>
+        <w:rPr>
+          <w:rFonts w:ascii="Arial" w:eastAsia="Times New Roman" w:hAnsi="Arial"/>
+          <w:color w:val="333333"/>
+          <w:kern w:val="0"/>
+          <w:sz w:val="21"/>
+          <w:szCs w:val="21"/>
+          <w:lang w:val="es-MX" w:eastAsia="en-US" w:bidi="ar-SA"/>
+        </w:rPr>
+      </w:pPr>
+    </w:p>
+    <w:p>
+      <w:pPr>
+        <w:pStyle w:val="Standard"/>
+        <w:rPr>
+          <w:b/>
+          <w:bCs/>
+          <w:lang w:val="es-MX"/>
+        </w:rPr>
+      </w:pPr>
+      <w:r>
+        <w:rPr>
+          <w:b/>
+          <w:bCs/>
+          <w:lang w:val="es-MX"/>
+        </w:rPr>
+        <w:t>Confundir desarrollo iterativo con Agile</w:t>
+      </w:r>
+    </w:p>
+    <w:p>
+      <w:pPr>
+        <w:shd w:val="clear" w:color="auto" w:fill="FFFFFF"/>
+        <w:suppressAutoHyphens w:val="0"/>
+        <w:autoSpaceDN/>
+        <w:textAlignment w:val="auto"/>
+        <w:rPr>
+          <w:rFonts w:ascii="Arial" w:eastAsia="Times New Roman" w:hAnsi="Arial"/>
+          <w:color w:val="333333"/>
+          <w:kern w:val="0"/>
+          <w:sz w:val="21"/>
+          <w:szCs w:val="21"/>
+          <w:lang w:val="es-MX" w:eastAsia="en-US" w:bidi="ar-SA"/>
+        </w:rPr>
+      </w:pPr>
+    </w:p>
+    <w:p>
+      <w:pPr>
+        <w:shd w:val="clear" w:color="auto" w:fill="FFFFFF"/>
+        <w:suppressAutoHyphens w:val="0"/>
+        <w:autoSpaceDN/>
+        <w:textAlignment w:val="auto"/>
+        <w:rPr>
+          <w:rFonts w:ascii="Arial" w:eastAsia="Times New Roman" w:hAnsi="Arial"/>
+          <w:color w:val="333333"/>
+          <w:kern w:val="0"/>
+          <w:sz w:val="21"/>
+          <w:szCs w:val="21"/>
+          <w:lang w:val="es-MX" w:eastAsia="en-US" w:bidi="ar-SA"/>
+        </w:rPr>
+      </w:pPr>
+    </w:p>
+    <w:p>
+      <w:pPr>
+        <w:shd w:val="clear" w:color="auto" w:fill="FFFFFF"/>
+        <w:suppressAutoHyphens w:val="0"/>
+        <w:autoSpaceDN/>
+        <w:textAlignment w:val="auto"/>
+        <w:rPr>
+          <w:rFonts w:ascii="Arial" w:eastAsia="Times New Roman" w:hAnsi="Arial"/>
+          <w:color w:val="333333"/>
+          <w:kern w:val="0"/>
+          <w:sz w:val="21"/>
+          <w:szCs w:val="21"/>
+          <w:lang w:val="es-MX" w:eastAsia="en-US" w:bidi="ar-SA"/>
+        </w:rPr>
+      </w:pPr>
+      <w:r>
+        <w:rPr>
+          <w:rFonts w:ascii="Arial" w:eastAsia="Times New Roman" w:hAnsi="Arial"/>
+          <w:color w:val="333333"/>
+          <w:kern w:val="0"/>
+          <w:sz w:val="21"/>
+          <w:szCs w:val="21"/>
+          <w:lang w:val="es-MX" w:eastAsia="en-US" w:bidi="ar-SA"/>
+        </w:rPr>
+        <w:t>M</w:t>
+      </w:r>
+      <w:r>
+        <w:rPr>
+          <w:rFonts w:ascii="Arial" w:eastAsia="Times New Roman" w:hAnsi="Arial"/>
+          <w:color w:val="333333"/>
+          <w:kern w:val="0"/>
+          <w:sz w:val="21"/>
+          <w:szCs w:val="21"/>
+          <w:lang w:val="es-MX" w:eastAsia="en-US" w:bidi="ar-SA"/>
+        </w:rPr>
+        <w:t>uchas organizaciones. Afirman que son ágiles y luego comienzan un nuevo proyecto. </w:t>
+      </w:r>
+    </w:p>
+    <w:p>
+      <w:pPr>
+        <w:shd w:val="clear" w:color="auto" w:fill="FFFFFF"/>
+        <w:suppressAutoHyphens w:val="0"/>
+        <w:autoSpaceDN/>
+        <w:textAlignment w:val="auto"/>
+        <w:rPr>
+          <w:rFonts w:ascii="Arial" w:eastAsia="Times New Roman" w:hAnsi="Arial"/>
+          <w:color w:val="333333"/>
+          <w:kern w:val="0"/>
+          <w:sz w:val="21"/>
+          <w:szCs w:val="21"/>
+          <w:lang w:val="es-MX" w:eastAsia="en-US" w:bidi="ar-SA"/>
+        </w:rPr>
+      </w:pPr>
+      <w:r>
+        <w:rPr>
+          <w:rFonts w:ascii="Arial" w:eastAsia="Times New Roman" w:hAnsi="Arial"/>
+          <w:color w:val="333333"/>
+          <w:kern w:val="0"/>
+          <w:sz w:val="21"/>
+          <w:szCs w:val="21"/>
+          <w:lang w:val="es-MX" w:eastAsia="en-US" w:bidi="ar-SA"/>
+        </w:rPr>
+        <w:t>Así que están estudiando y aprobando este diseño y planificación. A esto lo llamamos </w:t>
+      </w:r>
+    </w:p>
+    <w:p>
+      <w:pPr>
+        <w:shd w:val="clear" w:color="auto" w:fill="FFFFFF"/>
+        <w:suppressAutoHyphens w:val="0"/>
+        <w:autoSpaceDN/>
+        <w:textAlignment w:val="auto"/>
+        <w:rPr>
+          <w:rFonts w:ascii="Arial" w:eastAsia="Times New Roman" w:hAnsi="Arial"/>
+          <w:color w:val="333333"/>
+          <w:kern w:val="0"/>
+          <w:sz w:val="21"/>
+          <w:szCs w:val="21"/>
+          <w:lang w:val="es-MX" w:eastAsia="en-US" w:bidi="ar-SA"/>
+        </w:rPr>
+      </w:pPr>
+      <w:r>
+        <w:rPr>
+          <w:rFonts w:ascii="Arial" w:eastAsia="Times New Roman" w:hAnsi="Arial"/>
+          <w:color w:val="333333"/>
+          <w:kern w:val="0"/>
+          <w:sz w:val="21"/>
+          <w:szCs w:val="21"/>
+          <w:lang w:val="es-MX" w:eastAsia="en-US" w:bidi="ar-SA"/>
+        </w:rPr>
+        <w:t>la parte f</w:t>
+      </w:r>
+      <w:r>
+        <w:rPr>
+          <w:rFonts w:ascii="Arial" w:eastAsia="Times New Roman" w:hAnsi="Arial"/>
+          <w:color w:val="333333"/>
+          <w:kern w:val="0"/>
+          <w:sz w:val="21"/>
+          <w:szCs w:val="21"/>
+          <w:lang w:val="es-MX" w:eastAsia="en-US" w:bidi="ar-SA"/>
+        </w:rPr>
+        <w:t>rontal borrosa, e</w:t>
+      </w:r>
+      <w:r>
+        <w:rPr>
+          <w:rFonts w:ascii="Arial" w:eastAsia="Times New Roman" w:hAnsi="Arial"/>
+          <w:color w:val="333333"/>
+          <w:kern w:val="0"/>
+          <w:sz w:val="21"/>
+          <w:szCs w:val="21"/>
+          <w:lang w:val="es-MX" w:eastAsia="en-US" w:bidi="ar-SA"/>
+        </w:rPr>
+        <w:t>stán haciendo cosas en cascada, están creando requisitos, </w:t>
+      </w:r>
+    </w:p>
+    <w:p>
+      <w:pPr>
+        <w:shd w:val="clear" w:color="auto" w:fill="FFFFFF"/>
+        <w:suppressAutoHyphens w:val="0"/>
+        <w:autoSpaceDN/>
+        <w:textAlignment w:val="auto"/>
+        <w:rPr>
+          <w:rFonts w:ascii="Arial" w:eastAsia="Times New Roman" w:hAnsi="Arial"/>
+          <w:color w:val="333333"/>
+          <w:kern w:val="0"/>
+          <w:sz w:val="21"/>
+          <w:szCs w:val="21"/>
+          <w:lang w:val="es-MX" w:eastAsia="en-US" w:bidi="ar-SA"/>
+        </w:rPr>
+      </w:pPr>
+      <w:r>
+        <w:rPr>
+          <w:noProof/>
+          <w:lang w:val="en-US" w:eastAsia="en-US" w:bidi="ar-SA"/>
+        </w:rPr>
+        <w:drawing>
+          <wp:anchor distT="0" distB="0" distL="114300" distR="114300" simplePos="0" relativeHeight="251658240" behindDoc="0" locked="0" layoutInCell="1" allowOverlap="1" wp14:anchorId="48E1757E" wp14:editId="0C654442">
+            <wp:simplePos x="0" y="0"/>
+            <wp:positionH relativeFrom="margin">
+              <wp:align>left</wp:align>
+            </wp:positionH>
+            <wp:positionV relativeFrom="paragraph">
+              <wp:posOffset>184297</wp:posOffset>
+            </wp:positionV>
+            <wp:extent cx="5814695" cy="3826412"/>
+            <wp:effectExtent l="0" t="0" r="0" b="3175"/>
+            <wp:wrapSquare wrapText="bothSides"/>
+            <wp:docPr id="2" name="Imagen 2"/>
+            <wp:cNvGraphicFramePr>
+              <a:graphicFrameLocks xmlns:a="http://schemas.openxmlformats.org/drawingml/2006/main" noChangeAspect="1"/>
+            </wp:cNvGraphicFramePr>
+            <a:graphic xmlns:a="http://schemas.openxmlformats.org/drawingml/2006/main">
+              <a:graphicData uri="http://schemas.openxmlformats.org/drawingml/2006/picture">
+                <pic:pic xmlns:pic="http://schemas.openxmlformats.org/drawingml/2006/picture">
+                  <pic:nvPicPr>
+                    <pic:cNvPr id="1" name=""/>
+                    <pic:cNvPicPr/>
+                  </pic:nvPicPr>
+                  <pic:blipFill rotWithShape="1">
+                    <a:blip r:embed="rId9" cstate="print">
+                      <a:extLst>
+                        <a:ext uri="{28A0092B-C50C-407E-A947-70E740481C1C}">
+                          <a14:useLocalDpi xmlns:a14="http://schemas.microsoft.com/office/drawing/2010/main" val="0"/>
+                        </a:ext>
+                      </a:extLst>
+                    </a:blip>
+                    <a:srcRect l="14259" t="25144" r="61498" b="14772"/>
+                    <a:stretch/>
+                  </pic:blipFill>
+                  <pic:spPr bwMode="auto">
+                    <a:xfrm>
+                      <a:off x="0" y="0"/>
+                      <a:ext cx="5814695" cy="3826412"/>
+                    </a:xfrm>
+                    <a:prstGeom prst="rect">
+                      <a:avLst/>
+                    </a:prstGeom>
+                    <a:ln>
+                      <a:noFill/>
+                    </a:ln>
+                    <a:extLst>
+                      <a:ext uri="{53640926-AAD7-44D8-BBD7-CCE9431645EC}">
+                        <a14:shadowObscured xmlns:a14="http://schemas.microsoft.com/office/drawing/2010/main"/>
+                      </a:ext>
+                    </a:extLst>
+                  </pic:spPr>
+                </pic:pic>
+              </a:graphicData>
+            </a:graphic>
+            <wp14:sizeRelH relativeFrom="margin">
+              <wp14:pctWidth>0</wp14:pctWidth>
+            </wp14:sizeRelH>
+            <wp14:sizeRelV relativeFrom="margin">
+              <wp14:pctHeight>0</wp14:pctHeight>
+            </wp14:sizeRelV>
+          </wp:anchor>
+        </w:drawing>
+      </w:r>
+      <w:r>
+        <w:rPr>
+          <w:rFonts w:ascii="Arial" w:eastAsia="Times New Roman" w:hAnsi="Arial"/>
+          <w:color w:val="333333"/>
+          <w:kern w:val="0"/>
+          <w:sz w:val="21"/>
+          <w:szCs w:val="21"/>
+          <w:lang w:val="es-MX" w:eastAsia="en-US" w:bidi="ar-SA"/>
+        </w:rPr>
+        <w:t>están planificando mucho, muchas cosas por adelantado, y realmente no parece ágil, entonces </w:t>
+      </w:r>
+    </w:p>
+    <w:p>
+      <w:pPr>
+        <w:shd w:val="clear" w:color="auto" w:fill="FFFFFF"/>
+        <w:suppressAutoHyphens w:val="0"/>
+        <w:autoSpaceDN/>
+        <w:textAlignment w:val="auto"/>
+        <w:rPr>
+          <w:rFonts w:ascii="Arial" w:eastAsia="Times New Roman" w:hAnsi="Arial"/>
+          <w:color w:val="333333"/>
+          <w:kern w:val="0"/>
+          <w:sz w:val="21"/>
+          <w:szCs w:val="21"/>
+          <w:lang w:val="es-MX" w:eastAsia="en-US" w:bidi="ar-SA"/>
+        </w:rPr>
+      </w:pPr>
+      <w:r>
+        <w:rPr>
+          <w:rFonts w:ascii="Arial" w:eastAsia="Times New Roman" w:hAnsi="Arial"/>
+          <w:color w:val="333333"/>
+          <w:kern w:val="0"/>
+          <w:sz w:val="21"/>
+          <w:szCs w:val="21"/>
+          <w:lang w:val="es-MX" w:eastAsia="en-US" w:bidi="ar-SA"/>
+        </w:rPr>
+        <w:lastRenderedPageBreak/>
+        <w:t>lo consigue</w:t>
+      </w:r>
+      <w:r>
+        <w:rPr>
+          <w:rFonts w:ascii="Arial" w:eastAsia="Times New Roman" w:hAnsi="Arial"/>
+          <w:color w:val="333333"/>
+          <w:kern w:val="0"/>
+          <w:sz w:val="21"/>
+          <w:szCs w:val="21"/>
+          <w:lang w:val="es-MX" w:eastAsia="en-US" w:bidi="ar-SA"/>
+        </w:rPr>
+        <w:t>n haciendo el desarrollo real,</w:t>
+      </w:r>
+      <w:r>
+        <w:rPr>
+          <w:rFonts w:ascii="Arial" w:eastAsia="Times New Roman" w:hAnsi="Arial"/>
+          <w:color w:val="333333"/>
+          <w:kern w:val="0"/>
+          <w:sz w:val="21"/>
+          <w:szCs w:val="21"/>
+          <w:lang w:val="es-MX" w:eastAsia="en-US" w:bidi="ar-SA"/>
+        </w:rPr>
+        <w:t xml:space="preserve"> </w:t>
+      </w:r>
+      <w:r>
+        <w:rPr>
+          <w:rFonts w:ascii="Arial" w:eastAsia="Times New Roman" w:hAnsi="Arial"/>
+          <w:color w:val="333333"/>
+          <w:kern w:val="0"/>
+          <w:sz w:val="21"/>
+          <w:szCs w:val="21"/>
+          <w:lang w:val="es-MX" w:eastAsia="en-US" w:bidi="ar-SA"/>
+        </w:rPr>
+        <w:t xml:space="preserve">en el desarrollo </w:t>
+      </w:r>
+      <w:r>
+        <w:rPr>
+          <w:rFonts w:ascii="Arial" w:eastAsia="Times New Roman" w:hAnsi="Arial"/>
+          <w:color w:val="333333"/>
+          <w:kern w:val="0"/>
+          <w:sz w:val="21"/>
+          <w:szCs w:val="21"/>
+          <w:lang w:val="es-MX" w:eastAsia="en-US" w:bidi="ar-SA"/>
+        </w:rPr>
+        <w:t>están siendo iterativos. Así que están siguiendo el plan, iterando, iterando, iterando. El problema es que solo están iterando. No son </w:t>
+      </w:r>
+    </w:p>
+    <w:p>
+      <w:pPr>
+        <w:shd w:val="clear" w:color="auto" w:fill="FFFFFF"/>
+        <w:suppressAutoHyphens w:val="0"/>
+        <w:autoSpaceDN/>
+        <w:textAlignment w:val="auto"/>
+        <w:rPr>
+          <w:rFonts w:ascii="Arial" w:eastAsia="Times New Roman" w:hAnsi="Arial"/>
+          <w:color w:val="333333"/>
+          <w:kern w:val="0"/>
+          <w:sz w:val="21"/>
+          <w:szCs w:val="21"/>
+          <w:lang w:val="es-MX" w:eastAsia="en-US" w:bidi="ar-SA"/>
+        </w:rPr>
+      </w:pPr>
+      <w:r>
+        <w:rPr>
+          <w:rFonts w:ascii="Arial" w:eastAsia="Times New Roman" w:hAnsi="Arial"/>
+          <w:color w:val="333333"/>
+          <w:kern w:val="0"/>
+          <w:sz w:val="21"/>
+          <w:szCs w:val="21"/>
+          <w:lang w:val="es-MX" w:eastAsia="en-US" w:bidi="ar-SA"/>
+        </w:rPr>
+        <w:t>ágiles, no se detienen al final de cada iteración para recibir comentarios del cliente, porque no han implementado nada y no tienen forma de recibir comentarios de un cliente. No se detienen al final de cada iteración y dicen: «¿Debo cambiar o perseverar?» </w:t>
+      </w:r>
+      <w:r>
+        <w:rPr>
+          <w:rFonts w:ascii="Arial" w:eastAsia="Times New Roman" w:hAnsi="Arial"/>
+          <w:color w:val="333333"/>
+          <w:kern w:val="0"/>
+          <w:sz w:val="21"/>
+          <w:szCs w:val="21"/>
+          <w:lang w:val="es-MX" w:eastAsia="en-US" w:bidi="ar-SA"/>
+        </w:rPr>
+        <w:t>s</w:t>
+      </w:r>
+      <w:r>
+        <w:rPr>
+          <w:rFonts w:ascii="Arial" w:eastAsia="Times New Roman" w:hAnsi="Arial"/>
+          <w:color w:val="333333"/>
+          <w:kern w:val="0"/>
+          <w:sz w:val="21"/>
+          <w:szCs w:val="21"/>
+          <w:lang w:val="es-MX" w:eastAsia="en-US" w:bidi="ar-SA"/>
+        </w:rPr>
+        <w:t>olo están siguiendo un plan, iterando, iterando, siguiendo el plan. Y finalmente, está lo que llamamos la última milla. Cuando intentan desplegarlo y tardan una eternidad en desplegarlo porque nadie lo ha desplegado antes. Es la primera vez que todo se integra</w:t>
+      </w:r>
+      <w:r>
+        <w:rPr>
+          <w:rFonts w:ascii="Arial" w:eastAsia="Times New Roman" w:hAnsi="Arial"/>
+          <w:color w:val="333333"/>
+          <w:kern w:val="0"/>
+          <w:sz w:val="21"/>
+          <w:szCs w:val="21"/>
+          <w:lang w:val="es-MX" w:eastAsia="en-US" w:bidi="ar-SA"/>
+        </w:rPr>
+        <w:t xml:space="preserve"> y</w:t>
+      </w:r>
+      <w:r>
+        <w:rPr>
+          <w:rFonts w:ascii="Arial" w:eastAsia="Times New Roman" w:hAnsi="Arial"/>
+          <w:color w:val="333333"/>
+          <w:kern w:val="0"/>
+          <w:sz w:val="21"/>
+          <w:szCs w:val="21"/>
+          <w:lang w:val="es-MX" w:eastAsia="en-US" w:bidi="ar-SA"/>
+        </w:rPr>
+        <w:t xml:space="preserve"> el equipo de operaciones es</w:t>
+      </w:r>
+      <w:r>
+        <w:rPr>
+          <w:rFonts w:ascii="Arial" w:eastAsia="Times New Roman" w:hAnsi="Arial"/>
+          <w:color w:val="333333"/>
+          <w:kern w:val="0"/>
+          <w:sz w:val="21"/>
+          <w:szCs w:val="21"/>
+          <w:lang w:val="es-MX" w:eastAsia="en-US" w:bidi="ar-SA"/>
+        </w:rPr>
+        <w:t>tá intentando que todo funcione y</w:t>
+      </w:r>
+      <w:r>
+        <w:rPr>
+          <w:rFonts w:ascii="Arial" w:eastAsia="Times New Roman" w:hAnsi="Arial"/>
+          <w:color w:val="333333"/>
+          <w:kern w:val="0"/>
+          <w:sz w:val="21"/>
+          <w:szCs w:val="21"/>
+          <w:lang w:val="es-MX" w:eastAsia="en-US" w:bidi="ar-SA"/>
+        </w:rPr>
+        <w:t xml:space="preserve"> lleva mucho, mucho tiempo. Las personas piensan que son ágiles. Piensan que están trabajando de forma ágil simplemente porque están iterando. Pero nos g</w:t>
+      </w:r>
+      <w:r>
+        <w:rPr>
+          <w:rFonts w:ascii="Arial" w:eastAsia="Times New Roman" w:hAnsi="Arial"/>
+          <w:color w:val="333333"/>
+          <w:kern w:val="0"/>
+          <w:sz w:val="21"/>
+          <w:szCs w:val="21"/>
+          <w:lang w:val="es-MX" w:eastAsia="en-US" w:bidi="ar-SA"/>
+        </w:rPr>
+        <w:t>usta llamarlo Water-Scrum-Fall, s</w:t>
+      </w:r>
+      <w:r>
+        <w:rPr>
+          <w:rFonts w:ascii="Arial" w:eastAsia="Times New Roman" w:hAnsi="Arial"/>
+          <w:color w:val="333333"/>
+          <w:kern w:val="0"/>
+          <w:sz w:val="21"/>
+          <w:szCs w:val="21"/>
+          <w:lang w:val="es-MX" w:eastAsia="en-US" w:bidi="ar-SA"/>
+        </w:rPr>
+        <w:t>olo están haciendo Waterfall y creen que están haciendo Scrum en el medio. En realidad, no es</w:t>
+      </w:r>
+      <w:r>
+        <w:rPr>
+          <w:rFonts w:ascii="Arial" w:eastAsia="Times New Roman" w:hAnsi="Arial"/>
+          <w:color w:val="333333"/>
+          <w:kern w:val="0"/>
+          <w:sz w:val="21"/>
+          <w:szCs w:val="21"/>
+          <w:lang w:val="es-MX" w:eastAsia="en-US" w:bidi="ar-SA"/>
+        </w:rPr>
+        <w:t>tán haciendo Scrum en el medio, s</w:t>
+      </w:r>
+      <w:r>
+        <w:rPr>
+          <w:rFonts w:ascii="Arial" w:eastAsia="Times New Roman" w:hAnsi="Arial"/>
+          <w:color w:val="333333"/>
+          <w:kern w:val="0"/>
+          <w:sz w:val="21"/>
+          <w:szCs w:val="21"/>
+          <w:lang w:val="es-MX" w:eastAsia="en-US" w:bidi="ar-SA"/>
+        </w:rPr>
+        <w:t>olo están haciendo un desarrollo iterativo. Por lo tanto, este es un escollo en el que caen muchas empresas y, en realidad, no se trata de ser ágil. Si una empresa hace toda esta planificación por adelantado, no está siendo ágil, no va a responder a los cambios, no va a recibir comentarios rápidos a menos que se implemente rápidamente. Así que este es un escollo que quieres evitar.</w:t>
+      </w:r>
+    </w:p>
+    <w:p>
+      <w:pPr>
+        <w:shd w:val="clear" w:color="auto" w:fill="FFFFFF"/>
+        <w:suppressAutoHyphens w:val="0"/>
+        <w:autoSpaceDN/>
+        <w:textAlignment w:val="auto"/>
+        <w:rPr>
+          <w:rFonts w:ascii="Arial" w:eastAsia="Times New Roman" w:hAnsi="Arial"/>
+          <w:color w:val="333333"/>
+          <w:kern w:val="0"/>
+          <w:sz w:val="21"/>
+          <w:szCs w:val="21"/>
+          <w:lang w:val="es-MX" w:eastAsia="en-US" w:bidi="ar-SA"/>
+        </w:rPr>
+      </w:pPr>
+    </w:p>
+    <w:p>
+      <w:pPr>
+        <w:shd w:val="clear" w:color="auto" w:fill="FFFFFF"/>
+        <w:suppressAutoHyphens w:val="0"/>
+        <w:autoSpaceDN/>
+        <w:textAlignment w:val="auto"/>
+        <w:rPr>
+          <w:rFonts w:ascii="Arial" w:eastAsia="Times New Roman" w:hAnsi="Arial"/>
+          <w:color w:val="333333"/>
+          <w:kern w:val="0"/>
+          <w:sz w:val="21"/>
+          <w:szCs w:val="21"/>
+          <w:lang w:val="es-MX" w:eastAsia="en-US" w:bidi="ar-SA"/>
+        </w:rPr>
+      </w:pPr>
+      <w:r>
+        <w:rPr>
+          <w:rFonts w:ascii="Arial" w:eastAsia="Times New Roman" w:hAnsi="Arial"/>
+          <w:color w:val="333333"/>
+          <w:kern w:val="0"/>
+          <w:sz w:val="21"/>
+          <w:szCs w:val="21"/>
+          <w:lang w:val="es-MX" w:eastAsia="en-US" w:bidi="ar-SA"/>
+        </w:rPr>
+        <w:t>Así que hablemos de lo que no es Agile.</w:t>
+      </w:r>
+    </w:p>
+    <w:p>
+      <w:pPr>
+        <w:shd w:val="clear" w:color="auto" w:fill="FFFFFF"/>
+        <w:suppressAutoHyphens w:val="0"/>
+        <w:autoSpaceDN/>
+        <w:textAlignment w:val="auto"/>
+        <w:rPr>
+          <w:rFonts w:ascii="Arial" w:eastAsia="Times New Roman" w:hAnsi="Arial"/>
+          <w:color w:val="333333"/>
+          <w:kern w:val="0"/>
+          <w:sz w:val="21"/>
+          <w:szCs w:val="21"/>
+          <w:lang w:val="es-MX" w:eastAsia="en-US" w:bidi="ar-SA"/>
+        </w:rPr>
+      </w:pPr>
+    </w:p>
+    <w:p>
+      <w:pPr>
+        <w:shd w:val="clear" w:color="auto" w:fill="FFFFFF"/>
+        <w:suppressAutoHyphens w:val="0"/>
+        <w:autoSpaceDN/>
+        <w:textAlignment w:val="auto"/>
+        <w:rPr>
+          <w:rFonts w:ascii="Arial" w:eastAsia="Times New Roman" w:hAnsi="Arial"/>
+          <w:color w:val="333333"/>
+          <w:kern w:val="0"/>
+          <w:sz w:val="21"/>
+          <w:szCs w:val="21"/>
+          <w:lang w:val="es-MX" w:eastAsia="en-US" w:bidi="ar-SA"/>
+        </w:rPr>
+      </w:pPr>
+      <w:r>
+        <w:rPr>
+          <w:rFonts w:ascii="Arial" w:eastAsia="Times New Roman" w:hAnsi="Arial"/>
+          <w:color w:val="333333"/>
+          <w:kern w:val="0"/>
+          <w:sz w:val="21"/>
+          <w:szCs w:val="21"/>
+          <w:lang w:val="es-MX" w:eastAsia="en-US" w:bidi="ar-SA"/>
+        </w:rPr>
+        <w:t>La metodología ágil no es solo un ciclo de vida iterativo de desarrollo de sof</w:t>
+      </w:r>
+      <w:r>
+        <w:rPr>
+          <w:rFonts w:ascii="Arial" w:eastAsia="Times New Roman" w:hAnsi="Arial"/>
+          <w:color w:val="333333"/>
+          <w:kern w:val="0"/>
+          <w:sz w:val="21"/>
+          <w:szCs w:val="21"/>
+          <w:lang w:val="es-MX" w:eastAsia="en-US" w:bidi="ar-SA"/>
+        </w:rPr>
+        <w:t>tware, como una pequeña cascada, s</w:t>
+      </w:r>
+      <w:r>
+        <w:rPr>
+          <w:rFonts w:ascii="Arial" w:eastAsia="Times New Roman" w:hAnsi="Arial"/>
+          <w:color w:val="333333"/>
+          <w:kern w:val="0"/>
+          <w:sz w:val="21"/>
+          <w:szCs w:val="21"/>
+          <w:lang w:val="es-MX" w:eastAsia="en-US" w:bidi="ar-SA"/>
+        </w:rPr>
+        <w:t>i vas a utilizar tácticas de cascada y planificarlo todo, no vas a ser ágil. Agile no consiste solo en que los desar</w:t>
+      </w:r>
+      <w:r>
+        <w:rPr>
+          <w:rFonts w:ascii="Arial" w:eastAsia="Times New Roman" w:hAnsi="Arial"/>
+          <w:color w:val="333333"/>
+          <w:kern w:val="0"/>
+          <w:sz w:val="21"/>
+          <w:szCs w:val="21"/>
+          <w:lang w:val="es-MX" w:eastAsia="en-US" w:bidi="ar-SA"/>
+        </w:rPr>
+        <w:t>rolladores trabajen en sprints,</w:t>
+      </w:r>
+      <w:bookmarkStart w:id="0" w:name="_GoBack"/>
+      <w:bookmarkEnd w:id="0"/>
+      <w:r>
+        <w:rPr>
+          <w:rFonts w:ascii="Arial" w:eastAsia="Times New Roman" w:hAnsi="Arial"/>
+          <w:color w:val="333333"/>
+          <w:kern w:val="0"/>
+          <w:sz w:val="21"/>
+          <w:szCs w:val="21"/>
+          <w:lang w:val="es-MX" w:eastAsia="en-US" w:bidi="ar-SA"/>
+        </w:rPr>
+        <w:t>¿verdad? El equipo de desarrollo y Agile son desarrolladores y evaluadores y analistas de negocios y, </w:t>
+      </w:r>
+    </w:p>
+    <w:p>
+      <w:pPr>
+        <w:shd w:val="clear" w:color="auto" w:fill="FFFFFF"/>
+        <w:suppressAutoHyphens w:val="0"/>
+        <w:autoSpaceDN/>
+        <w:textAlignment w:val="auto"/>
+        <w:rPr>
+          <w:rFonts w:ascii="Arial" w:eastAsia="Times New Roman" w:hAnsi="Arial"/>
+          <w:color w:val="333333"/>
+          <w:kern w:val="0"/>
+          <w:sz w:val="21"/>
+          <w:szCs w:val="21"/>
+          <w:lang w:val="es-MX" w:eastAsia="en-US" w:bidi="ar-SA"/>
+        </w:rPr>
+      </w:pPr>
+      <w:r>
+        <w:rPr>
+          <w:rFonts w:ascii="Arial" w:eastAsia="Times New Roman" w:hAnsi="Arial"/>
+          <w:color w:val="333333"/>
+          <w:kern w:val="0"/>
+          <w:sz w:val="21"/>
+          <w:szCs w:val="21"/>
+          <w:lang w:val="es-MX" w:eastAsia="en-US" w:bidi="ar-SA"/>
+        </w:rPr>
+        <w:t>tal vez, personas de operaciones si te dedicas a DevOps, ¿verdad? Es un equipo multifuncional, no </w:t>
+      </w:r>
+    </w:p>
+    <w:p>
+      <w:pPr>
+        <w:shd w:val="clear" w:color="auto" w:fill="FFFFFF"/>
+        <w:suppressAutoHyphens w:val="0"/>
+        <w:autoSpaceDN/>
+        <w:textAlignment w:val="auto"/>
+        <w:rPr>
+          <w:rFonts w:ascii="Arial" w:eastAsia="Times New Roman" w:hAnsi="Arial"/>
+          <w:color w:val="333333"/>
+          <w:kern w:val="0"/>
+          <w:sz w:val="21"/>
+          <w:szCs w:val="21"/>
+          <w:lang w:val="es-MX" w:eastAsia="en-US" w:bidi="ar-SA"/>
+        </w:rPr>
+      </w:pPr>
+      <w:r>
+        <w:rPr>
+          <w:rFonts w:ascii="Arial" w:eastAsia="Times New Roman" w:hAnsi="Arial"/>
+          <w:color w:val="333333"/>
+          <w:kern w:val="0"/>
+          <w:sz w:val="21"/>
+          <w:szCs w:val="21"/>
+          <w:lang w:val="es-MX" w:eastAsia="en-US" w:bidi="ar-SA"/>
+        </w:rPr>
+        <w:t>solo de ingenieros de software. Y el Manifiesto Ágil no menciona a un gerente de proyecto ágil, </w:t>
+      </w:r>
+    </w:p>
+    <w:p>
+      <w:pPr>
+        <w:shd w:val="clear" w:color="auto" w:fill="FFFFFF"/>
+        <w:suppressAutoHyphens w:val="0"/>
+        <w:autoSpaceDN/>
+        <w:textAlignment w:val="auto"/>
+        <w:rPr>
+          <w:rFonts w:ascii="Arial" w:eastAsia="Times New Roman" w:hAnsi="Arial"/>
+          <w:color w:val="333333"/>
+          <w:kern w:val="0"/>
+          <w:sz w:val="21"/>
+          <w:szCs w:val="21"/>
+          <w:lang w:val="es-MX" w:eastAsia="en-US" w:bidi="ar-SA"/>
+        </w:rPr>
+      </w:pPr>
+      <w:r>
+        <w:rPr>
+          <w:rFonts w:ascii="Arial" w:eastAsia="Times New Roman" w:hAnsi="Arial"/>
+          <w:color w:val="333333"/>
+          <w:kern w:val="0"/>
+          <w:sz w:val="21"/>
+          <w:szCs w:val="21"/>
+          <w:lang w:val="es-MX" w:eastAsia="en-US" w:bidi="ar-SA"/>
+        </w:rPr>
+        <w:t>¿verdad? Por lo tanto, no hay gerentes de proyectos ágiles. Si tienes un gerente de proyectos que se encarga del mando </w:t>
+      </w:r>
+    </w:p>
+    <w:p>
+      <w:pPr>
+        <w:shd w:val="clear" w:color="auto" w:fill="FFFFFF"/>
+        <w:suppressAutoHyphens w:val="0"/>
+        <w:autoSpaceDN/>
+        <w:textAlignment w:val="auto"/>
+        <w:rPr>
+          <w:rFonts w:ascii="Arial" w:eastAsia="Times New Roman" w:hAnsi="Arial"/>
+          <w:color w:val="333333"/>
+          <w:kern w:val="0"/>
+          <w:sz w:val="21"/>
+          <w:szCs w:val="21"/>
+          <w:lang w:val="es-MX" w:eastAsia="en-US" w:bidi="ar-SA"/>
+        </w:rPr>
+      </w:pPr>
+      <w:r>
+        <w:rPr>
+          <w:rFonts w:ascii="Arial" w:eastAsia="Times New Roman" w:hAnsi="Arial"/>
+          <w:color w:val="333333"/>
+          <w:kern w:val="0"/>
+          <w:sz w:val="21"/>
+          <w:szCs w:val="21"/>
+          <w:lang w:val="es-MX" w:eastAsia="en-US" w:bidi="ar-SA"/>
+        </w:rPr>
+        <w:t>y el control, no estás siendo ágil. En este vídeo, descubriste que muchas empresas siguen </w:t>
+      </w:r>
+    </w:p>
+    <w:p>
+      <w:pPr>
+        <w:shd w:val="clear" w:color="auto" w:fill="FFFFFF"/>
+        <w:suppressAutoHyphens w:val="0"/>
+        <w:autoSpaceDN/>
+        <w:textAlignment w:val="auto"/>
+        <w:rPr>
+          <w:rFonts w:ascii="Arial" w:eastAsia="Times New Roman" w:hAnsi="Arial"/>
+          <w:color w:val="333333"/>
+          <w:kern w:val="0"/>
+          <w:sz w:val="21"/>
+          <w:szCs w:val="21"/>
+          <w:lang w:val="es-MX" w:eastAsia="en-US" w:bidi="ar-SA"/>
+        </w:rPr>
+      </w:pPr>
+      <w:r>
+        <w:rPr>
+          <w:rFonts w:ascii="Arial" w:eastAsia="Times New Roman" w:hAnsi="Arial"/>
+          <w:color w:val="333333"/>
+          <w:kern w:val="0"/>
+          <w:sz w:val="21"/>
+          <w:szCs w:val="21"/>
+          <w:lang w:val="es-MX" w:eastAsia="en-US" w:bidi="ar-SA"/>
+        </w:rPr>
+        <w:t>su planificación en cascada y simplemente la llaman ágil. El simple desarrollo iterativo no es ágil, </w:t>
+      </w:r>
+    </w:p>
+    <w:p>
+      <w:pPr>
+        <w:shd w:val="clear" w:color="auto" w:fill="FFFFFF"/>
+        <w:suppressAutoHyphens w:val="0"/>
+        <w:autoSpaceDN/>
+        <w:textAlignment w:val="auto"/>
+        <w:rPr>
+          <w:rFonts w:ascii="Arial" w:eastAsia="Times New Roman" w:hAnsi="Arial"/>
+          <w:color w:val="333333"/>
+          <w:kern w:val="0"/>
+          <w:sz w:val="21"/>
+          <w:szCs w:val="21"/>
+          <w:lang w:val="es-MX" w:eastAsia="en-US" w:bidi="ar-SA"/>
+        </w:rPr>
+      </w:pPr>
+      <w:r>
+        <w:rPr>
+          <w:rFonts w:ascii="Arial" w:eastAsia="Times New Roman" w:hAnsi="Arial"/>
+          <w:color w:val="333333"/>
+          <w:kern w:val="0"/>
+          <w:sz w:val="21"/>
+          <w:szCs w:val="21"/>
+          <w:lang w:val="es-MX" w:eastAsia="en-US" w:bidi="ar-SA"/>
+        </w:rPr>
+        <w:t>a menos que respondas a los cambios y ofrezcas valor con frecuencia. La gestión de proyectos es muy </w:t>
+      </w:r>
+    </w:p>
+    <w:p>
+      <w:pPr>
+        <w:shd w:val="clear" w:color="auto" w:fill="FFFFFF"/>
+        <w:suppressAutoHyphens w:val="0"/>
+        <w:autoSpaceDN/>
+        <w:textAlignment w:val="auto"/>
+        <w:rPr>
+          <w:rFonts w:ascii="Arial" w:eastAsia="Times New Roman" w:hAnsi="Arial"/>
+          <w:color w:val="333333"/>
+          <w:kern w:val="0"/>
+          <w:sz w:val="21"/>
+          <w:szCs w:val="21"/>
+          <w:lang w:val="es-MX" w:eastAsia="en-US" w:bidi="ar-SA"/>
+        </w:rPr>
+      </w:pPr>
+      <w:r>
+        <w:rPr>
+          <w:rFonts w:ascii="Arial" w:eastAsia="Times New Roman" w:hAnsi="Arial"/>
+          <w:color w:val="333333"/>
+          <w:kern w:val="0"/>
+          <w:sz w:val="21"/>
+          <w:szCs w:val="21"/>
+          <w:lang w:val="es-MX" w:eastAsia="en-US" w:bidi="ar-SA"/>
+        </w:rPr>
+        <w:t>diferente cuando se trabaja en un equipo ágil porque los equipos autogestionados se asignan el trabajo a sí mismos.</w:t>
+      </w:r>
+    </w:p>
+    <w:p>
+      <w:pPr>
+        <w:pStyle w:val="Standard"/>
+        <w:rPr>
+          <w:rFonts w:ascii="Arial" w:eastAsia="Times New Roman" w:hAnsi="Arial" w:hint="eastAsia"/>
+          <w:color w:val="333333"/>
+          <w:kern w:val="0"/>
+          <w:sz w:val="21"/>
+          <w:szCs w:val="21"/>
+          <w:lang w:val="es-MX" w:eastAsia="en-US" w:bidi="ar-SA"/>
         </w:rPr>
       </w:pPr>
     </w:p>

</xml_diff>